<commit_message>
Manuel de usuario agregado, reporte Santiago
</commit_message>
<xml_diff>
--- a/Manual de Usuario/Manual_Usuario_Proyecto_PAVI_2022.docx
+++ b/Manual de Usuario/Manual_Usuario_Proyecto_PAVI_2022.docx
@@ -2224,6 +2224,7 @@
           <w:rFonts w:ascii="Arial" w:hAnsi="Arial" w:cs="Arial"/>
           <w:b/>
           <w:bCs/>
+          <w:noProof/>
           <w:sz w:val="22"/>
           <w:szCs w:val="22"/>
         </w:rPr>
@@ -2470,6 +2471,7 @@
           <w:rFonts w:ascii="Arial" w:hAnsi="Arial" w:cs="Arial"/>
           <w:b/>
           <w:bCs/>
+          <w:noProof/>
           <w:sz w:val="22"/>
           <w:szCs w:val="22"/>
         </w:rPr>
@@ -2896,6 +2898,7 @@
       <w:r>
         <w:rPr>
           <w:rFonts w:ascii="Arial" w:hAnsi="Arial" w:cs="Arial"/>
+          <w:noProof/>
           <w:sz w:val="22"/>
           <w:szCs w:val="22"/>
         </w:rPr>
@@ -3148,6 +3151,7 @@
       <w:r>
         <w:rPr>
           <w:rFonts w:ascii="Arial" w:hAnsi="Arial" w:cs="Arial"/>
+          <w:noProof/>
           <w:sz w:val="22"/>
           <w:szCs w:val="22"/>
         </w:rPr>
@@ -3250,6 +3254,7 @@
       <w:r>
         <w:rPr>
           <w:rFonts w:ascii="Arial" w:hAnsi="Arial" w:cs="Arial"/>
+          <w:noProof/>
           <w:sz w:val="22"/>
           <w:szCs w:val="22"/>
         </w:rPr>
@@ -3552,6 +3557,7 @@
       <w:r>
         <w:rPr>
           <w:rFonts w:ascii="Arial" w:hAnsi="Arial" w:cs="Arial"/>
+          <w:noProof/>
           <w:sz w:val="22"/>
           <w:szCs w:val="22"/>
         </w:rPr>
@@ -3607,6 +3613,7 @@
       <w:r>
         <w:rPr>
           <w:rFonts w:ascii="Arial" w:hAnsi="Arial" w:cs="Arial"/>
+          <w:noProof/>
           <w:sz w:val="22"/>
           <w:szCs w:val="22"/>
         </w:rPr>
@@ -3676,6 +3683,7 @@
       <w:r>
         <w:rPr>
           <w:rFonts w:ascii="Arial" w:hAnsi="Arial" w:cs="Arial"/>
+          <w:noProof/>
           <w:sz w:val="22"/>
           <w:szCs w:val="22"/>
         </w:rPr>
@@ -3898,6 +3906,7 @@
       <w:r>
         <w:rPr>
           <w:rFonts w:ascii="Arial" w:hAnsi="Arial" w:cs="Arial"/>
+          <w:noProof/>
           <w:sz w:val="22"/>
           <w:szCs w:val="22"/>
         </w:rPr>
@@ -4059,6 +4068,7 @@
       <w:r>
         <w:rPr>
           <w:rFonts w:ascii="Arial" w:hAnsi="Arial" w:cs="Arial"/>
+          <w:noProof/>
           <w:sz w:val="22"/>
           <w:szCs w:val="22"/>
         </w:rPr>
@@ -4287,6 +4297,7 @@
       <w:r>
         <w:rPr>
           <w:rFonts w:ascii="Arial" w:hAnsi="Arial" w:cs="Arial"/>
+          <w:noProof/>
           <w:sz w:val="22"/>
           <w:szCs w:val="22"/>
         </w:rPr>
@@ -4394,6 +4405,7 @@
       <w:r>
         <w:rPr>
           <w:rFonts w:ascii="Arial" w:hAnsi="Arial" w:cs="Arial"/>
+          <w:noProof/>
           <w:sz w:val="22"/>
           <w:szCs w:val="22"/>
         </w:rPr>
@@ -4859,6 +4871,7 @@
       <w:r>
         <w:rPr>
           <w:rFonts w:ascii="Arial" w:hAnsi="Arial" w:cs="Arial"/>
+          <w:noProof/>
           <w:sz w:val="22"/>
           <w:szCs w:val="22"/>
         </w:rPr>
@@ -5251,30 +5264,222 @@
           <w:sz w:val="24"/>
           <w:szCs w:val="24"/>
         </w:rPr>
-        <w:t xml:space="preserve">La información se presenta de dos formas, primero una tabla donde está el detalle para cada producto que cumpla con los filtros elegidos previamente, y por debajo un </w:t>
-      </w:r>
-      <w:r>
+        <w:t>La información se presenta de dos formas, primero una tabla donde está el detalle para cada producto que cumpla con los filtros elegidos previamente, y por debajo un gráfico donde se muestra el porcentaje que abarca cada uno de los productos en el ingreso total (dentro de lo filtrado previamente).</w:t>
+      </w:r>
+    </w:p>
+    <w:p>
+      <w:pPr>
+        <w:spacing w:line="276" w:lineRule="auto"/>
         <w:rPr>
           <w:rFonts w:ascii="Arial" w:eastAsia="Arial" w:hAnsi="Arial" w:cs="Arial"/>
           <w:bCs/>
           <w:sz w:val="24"/>
           <w:szCs w:val="24"/>
         </w:rPr>
-        <w:t>gráfico</w:t>
-      </w:r>
-      <w:r>
+      </w:pPr>
+    </w:p>
+    <w:p>
+      <w:pPr>
+        <w:pStyle w:val="Prrafodelista"/>
+        <w:numPr>
+          <w:ilvl w:val="0"/>
+          <w:numId w:val="3"/>
+        </w:numPr>
+        <w:spacing w:line="276" w:lineRule="auto"/>
+        <w:rPr>
+          <w:rFonts w:ascii="Arial" w:eastAsia="Arial" w:hAnsi="Arial" w:cs="Arial"/>
+          <w:b/>
+          <w:sz w:val="24"/>
+          <w:szCs w:val="24"/>
+        </w:rPr>
+      </w:pPr>
+      <w:r>
+        <w:rPr>
+          <w:rFonts w:ascii="Arial" w:eastAsia="Arial" w:hAnsi="Arial" w:cs="Arial"/>
+          <w:b/>
+          <w:sz w:val="24"/>
+          <w:szCs w:val="24"/>
+        </w:rPr>
+        <w:t xml:space="preserve">Reportes </w:t>
+      </w:r>
+      <w:r>
+        <w:rPr>
+          <w:rFonts w:ascii="Arial" w:eastAsia="Arial" w:hAnsi="Arial" w:cs="Arial"/>
+          <w:b/>
+          <w:sz w:val="24"/>
+          <w:szCs w:val="24"/>
+        </w:rPr>
+        <w:t>C</w:t>
+      </w:r>
+      <w:r>
+        <w:rPr>
+          <w:rFonts w:ascii="Arial" w:eastAsia="Arial" w:hAnsi="Arial" w:cs="Arial"/>
+          <w:b/>
+          <w:sz w:val="24"/>
+          <w:szCs w:val="24"/>
+        </w:rPr>
+        <w:t xml:space="preserve">lientes con mas Compras </w:t>
+      </w:r>
+    </w:p>
+    <w:p>
+      <w:pPr>
+        <w:pStyle w:val="Prrafodelista"/>
+        <w:spacing w:line="276" w:lineRule="auto"/>
+        <w:rPr>
+          <w:rFonts w:ascii="Arial" w:eastAsia="Arial" w:hAnsi="Arial" w:cs="Arial"/>
+          <w:b/>
+          <w:sz w:val="24"/>
+          <w:szCs w:val="24"/>
+        </w:rPr>
+      </w:pPr>
+    </w:p>
+    <w:p>
+      <w:pPr>
+        <w:spacing w:line="276" w:lineRule="auto"/>
+        <w:rPr>
+          <w:rFonts w:ascii="Arial" w:eastAsia="Arial" w:hAnsi="Arial" w:cs="Arial"/>
+          <w:b/>
+          <w:sz w:val="24"/>
+          <w:szCs w:val="24"/>
+        </w:rPr>
+      </w:pPr>
+      <w:r>
+        <w:rPr>
+          <w:noProof/>
+        </w:rPr>
+        <w:drawing>
+          <wp:inline distT="0" distB="0" distL="0" distR="0" wp14:anchorId="3059C6B7" wp14:editId="175CEF19">
+            <wp:extent cx="5400675" cy="4191000"/>
+            <wp:effectExtent l="0" t="0" r="9525" b="0"/>
+            <wp:docPr id="5" name="Imagen 5"/>
+            <wp:cNvGraphicFramePr>
+              <a:graphicFrameLocks xmlns:a="http://schemas.openxmlformats.org/drawingml/2006/main" noChangeAspect="1"/>
+            </wp:cNvGraphicFramePr>
+            <a:graphic xmlns:a="http://schemas.openxmlformats.org/drawingml/2006/main">
+              <a:graphicData uri="http://schemas.openxmlformats.org/drawingml/2006/picture">
+                <pic:pic xmlns:pic="http://schemas.openxmlformats.org/drawingml/2006/picture">
+                  <pic:nvPicPr>
+                    <pic:cNvPr id="0" name="Picture 1"/>
+                    <pic:cNvPicPr>
+                      <a:picLocks noChangeAspect="1" noChangeArrowheads="1"/>
+                    </pic:cNvPicPr>
+                  </pic:nvPicPr>
+                  <pic:blipFill>
+                    <a:blip r:embed="rId22">
+                      <a:extLst>
+                        <a:ext uri="{28A0092B-C50C-407E-A947-70E740481C1C}">
+                          <a14:useLocalDpi xmlns:a14="http://schemas.microsoft.com/office/drawing/2010/main" val="0"/>
+                        </a:ext>
+                      </a:extLst>
+                    </a:blip>
+                    <a:srcRect/>
+                    <a:stretch>
+                      <a:fillRect/>
+                    </a:stretch>
+                  </pic:blipFill>
+                  <pic:spPr bwMode="auto">
+                    <a:xfrm>
+                      <a:off x="0" y="0"/>
+                      <a:ext cx="5400675" cy="4191000"/>
+                    </a:xfrm>
+                    <a:prstGeom prst="rect">
+                      <a:avLst/>
+                    </a:prstGeom>
+                    <a:noFill/>
+                    <a:ln>
+                      <a:noFill/>
+                    </a:ln>
+                  </pic:spPr>
+                </pic:pic>
+              </a:graphicData>
+            </a:graphic>
+          </wp:inline>
+        </w:drawing>
+      </w:r>
+    </w:p>
+    <w:p>
+      <w:pPr>
+        <w:spacing w:line="276" w:lineRule="auto"/>
+        <w:rPr>
+          <w:rFonts w:ascii="Arial" w:eastAsia="Arial" w:hAnsi="Arial" w:cs="Arial"/>
+          <w:b/>
+          <w:sz w:val="24"/>
+          <w:szCs w:val="24"/>
+        </w:rPr>
+      </w:pPr>
+    </w:p>
+    <w:p>
+      <w:pPr>
+        <w:spacing w:line="276" w:lineRule="auto"/>
         <w:rPr>
           <w:rFonts w:ascii="Arial" w:eastAsia="Arial" w:hAnsi="Arial" w:cs="Arial"/>
           <w:bCs/>
           <w:sz w:val="24"/>
           <w:szCs w:val="24"/>
         </w:rPr>
-        <w:t xml:space="preserve"> donde se muestra el porcentaje que abarca cada uno de los productos en el ingreso total (dentro de lo filtrado previamente).</w:t>
-      </w:r>
+      </w:pPr>
+      <w:r>
+        <w:rPr>
+          <w:rFonts w:ascii="Arial" w:eastAsia="Arial" w:hAnsi="Arial" w:cs="Arial"/>
+          <w:bCs/>
+          <w:sz w:val="24"/>
+          <w:szCs w:val="24"/>
+        </w:rPr>
+        <w:t xml:space="preserve">Este reporte nos brinda información de los productos más comprados por los proveedores, mostrando los datos del cliente y la cantidad de dinero que invirtió en cierto producto. Permite elegir el período de tiempo en que queremos buscar las ventas, así como también filtrar por algún producto en específico, para evitar mostrar información de productos que no nos interesan. </w:t>
+      </w:r>
+    </w:p>
+    <w:p>
+      <w:pPr>
+        <w:spacing w:line="276" w:lineRule="auto"/>
+        <w:rPr>
+          <w:rFonts w:ascii="Arial" w:eastAsia="Arial" w:hAnsi="Arial" w:cs="Arial"/>
+          <w:bCs/>
+          <w:sz w:val="24"/>
+          <w:szCs w:val="24"/>
+        </w:rPr>
+      </w:pPr>
+      <w:r>
+        <w:rPr>
+          <w:rFonts w:ascii="Arial" w:eastAsia="Arial" w:hAnsi="Arial" w:cs="Arial"/>
+          <w:bCs/>
+          <w:sz w:val="24"/>
+          <w:szCs w:val="24"/>
+        </w:rPr>
+        <w:t xml:space="preserve">La información es presentada de dos formas, primero en una tabla donde vemos datos personales del cliente, el id del producto y el valor total que se vendió a cada cliente. También se presenta en un gráfico donde se puede apreciar qué cliente es el más interesado en este producto </w:t>
+      </w:r>
+      <w:r>
+        <w:rPr>
+          <w:rFonts w:ascii="Arial" w:eastAsia="Arial" w:hAnsi="Arial" w:cs="Arial"/>
+          <w:bCs/>
+          <w:sz w:val="24"/>
+          <w:szCs w:val="24"/>
+        </w:rPr>
+        <w:t>de acuerdo con</w:t>
+      </w:r>
+      <w:r>
+        <w:rPr>
+          <w:rFonts w:ascii="Arial" w:eastAsia="Arial" w:hAnsi="Arial" w:cs="Arial"/>
+          <w:bCs/>
+          <w:sz w:val="24"/>
+          <w:szCs w:val="24"/>
+        </w:rPr>
+        <w:t xml:space="preserve"> cuanto invirtió en el mismo.</w:t>
+      </w:r>
+    </w:p>
+    <w:p>
+      <w:pPr>
+        <w:spacing w:line="276" w:lineRule="auto"/>
+        <w:rPr>
+          <w:rFonts w:ascii="Arial" w:eastAsia="Arial" w:hAnsi="Arial" w:cs="Arial"/>
+          <w:b/>
+          <w:sz w:val="24"/>
+          <w:szCs w:val="24"/>
+        </w:rPr>
+      </w:pPr>
     </w:p>
     <w:sectPr>
-      <w:headerReference w:type="default" r:id="rId22"/>
-      <w:footerReference w:type="default" r:id="rId23"/>
+      <w:headerReference w:type="default" r:id="rId23"/>
+      <w:footerReference w:type="default" r:id="rId24"/>
       <w:pgSz w:w="11907" w:h="16840"/>
       <w:pgMar w:top="1134" w:right="1134" w:bottom="1418" w:left="1701" w:header="720" w:footer="720" w:gutter="0"/>
       <w:pgNumType w:start="1"/>
@@ -5822,6 +6027,119 @@
       </w:rPr>
     </w:lvl>
   </w:abstractNum>
+  <w:abstractNum w:abstractNumId="3" w15:restartNumberingAfterBreak="0">
+    <w:nsid w:val="6C386182"/>
+    <w:multiLevelType w:val="multilevel"/>
+    <w:tmpl w:val="F154BB00"/>
+    <w:lvl w:ilvl="0">
+      <w:start w:val="1"/>
+      <w:numFmt w:val="decimal"/>
+      <w:lvlText w:val="%1."/>
+      <w:lvlJc w:val="left"/>
+      <w:pPr>
+        <w:tabs>
+          <w:tab w:val="num" w:pos="720"/>
+        </w:tabs>
+        <w:ind w:left="720" w:hanging="360"/>
+      </w:pPr>
+    </w:lvl>
+    <w:lvl w:ilvl="1" w:tentative="1">
+      <w:start w:val="1"/>
+      <w:numFmt w:val="decimal"/>
+      <w:lvlText w:val="%2."/>
+      <w:lvlJc w:val="left"/>
+      <w:pPr>
+        <w:tabs>
+          <w:tab w:val="num" w:pos="1440"/>
+        </w:tabs>
+        <w:ind w:left="1440" w:hanging="360"/>
+      </w:pPr>
+    </w:lvl>
+    <w:lvl w:ilvl="2" w:tentative="1">
+      <w:start w:val="1"/>
+      <w:numFmt w:val="decimal"/>
+      <w:lvlText w:val="%3."/>
+      <w:lvlJc w:val="left"/>
+      <w:pPr>
+        <w:tabs>
+          <w:tab w:val="num" w:pos="2160"/>
+        </w:tabs>
+        <w:ind w:left="2160" w:hanging="360"/>
+      </w:pPr>
+    </w:lvl>
+    <w:lvl w:ilvl="3" w:tentative="1">
+      <w:start w:val="1"/>
+      <w:numFmt w:val="decimal"/>
+      <w:lvlText w:val="%4."/>
+      <w:lvlJc w:val="left"/>
+      <w:pPr>
+        <w:tabs>
+          <w:tab w:val="num" w:pos="2880"/>
+        </w:tabs>
+        <w:ind w:left="2880" w:hanging="360"/>
+      </w:pPr>
+    </w:lvl>
+    <w:lvl w:ilvl="4" w:tentative="1">
+      <w:start w:val="1"/>
+      <w:numFmt w:val="decimal"/>
+      <w:lvlText w:val="%5."/>
+      <w:lvlJc w:val="left"/>
+      <w:pPr>
+        <w:tabs>
+          <w:tab w:val="num" w:pos="3600"/>
+        </w:tabs>
+        <w:ind w:left="3600" w:hanging="360"/>
+      </w:pPr>
+    </w:lvl>
+    <w:lvl w:ilvl="5" w:tentative="1">
+      <w:start w:val="1"/>
+      <w:numFmt w:val="decimal"/>
+      <w:lvlText w:val="%6."/>
+      <w:lvlJc w:val="left"/>
+      <w:pPr>
+        <w:tabs>
+          <w:tab w:val="num" w:pos="4320"/>
+        </w:tabs>
+        <w:ind w:left="4320" w:hanging="360"/>
+      </w:pPr>
+    </w:lvl>
+    <w:lvl w:ilvl="6" w:tentative="1">
+      <w:start w:val="1"/>
+      <w:numFmt w:val="decimal"/>
+      <w:lvlText w:val="%7."/>
+      <w:lvlJc w:val="left"/>
+      <w:pPr>
+        <w:tabs>
+          <w:tab w:val="num" w:pos="5040"/>
+        </w:tabs>
+        <w:ind w:left="5040" w:hanging="360"/>
+      </w:pPr>
+    </w:lvl>
+    <w:lvl w:ilvl="7" w:tentative="1">
+      <w:start w:val="1"/>
+      <w:numFmt w:val="decimal"/>
+      <w:lvlText w:val="%8."/>
+      <w:lvlJc w:val="left"/>
+      <w:pPr>
+        <w:tabs>
+          <w:tab w:val="num" w:pos="5760"/>
+        </w:tabs>
+        <w:ind w:left="5760" w:hanging="360"/>
+      </w:pPr>
+    </w:lvl>
+    <w:lvl w:ilvl="8" w:tentative="1">
+      <w:start w:val="1"/>
+      <w:numFmt w:val="decimal"/>
+      <w:lvlText w:val="%9."/>
+      <w:lvlJc w:val="left"/>
+      <w:pPr>
+        <w:tabs>
+          <w:tab w:val="num" w:pos="6480"/>
+        </w:tabs>
+        <w:ind w:left="6480" w:hanging="360"/>
+      </w:pPr>
+    </w:lvl>
+  </w:abstractNum>
   <w:num w:numId="1" w16cid:durableId="1771244277">
     <w:abstractNumId w:val="2"/>
   </w:num>
@@ -5830,6 +6148,9 @@
   </w:num>
   <w:num w:numId="3" w16cid:durableId="425423607">
     <w:abstractNumId w:val="1"/>
+  </w:num>
+  <w:num w:numId="4" w16cid:durableId="653459459">
+    <w:abstractNumId w:val="3"/>
   </w:num>
 </w:numbering>
 </file>

</xml_diff>

<commit_message>
Manual de usuario y aprendizajes
</commit_message>
<xml_diff>
--- a/Manual de Usuario/Manual_Usuario_Proyecto_PAVI_2022.docx
+++ b/Manual de Usuario/Manual_Usuario_Proyecto_PAVI_2022.docx
@@ -799,25 +799,7 @@
                                 <w:color w:val="000000"/>
                                 <w:sz w:val="24"/>
                               </w:rPr>
-                              <w:t xml:space="preserve">Diaz </w:t>
-                            </w:r>
-                            <w:proofErr w:type="spellStart"/>
-                            <w:r>
-                              <w:rPr>
-                                <w:rFonts w:ascii="Verdana" w:eastAsia="Verdana" w:hAnsi="Verdana" w:cs="Verdana"/>
-                                <w:color w:val="000000"/>
-                                <w:sz w:val="24"/>
-                              </w:rPr>
-                              <w:t>Irazoque</w:t>
-                            </w:r>
-                            <w:proofErr w:type="spellEnd"/>
-                            <w:r>
-                              <w:rPr>
-                                <w:rFonts w:ascii="Verdana" w:eastAsia="Verdana" w:hAnsi="Verdana" w:cs="Verdana"/>
-                                <w:color w:val="000000"/>
-                                <w:sz w:val="24"/>
-                              </w:rPr>
-                              <w:t xml:space="preserve"> Santiago</w:t>
+                              <w:t>Diaz Irazoque Santiago</w:t>
                             </w:r>
                           </w:p>
                           <w:p>
@@ -2167,29 +2149,7 @@
           <w:sz w:val="22"/>
           <w:szCs w:val="22"/>
         </w:rPr>
-        <w:t xml:space="preserve"> </w:t>
-      </w:r>
-      <w:proofErr w:type="spellStart"/>
-      <w:r>
-        <w:rPr>
-          <w:rFonts w:ascii="Arial" w:hAnsi="Arial" w:cs="Arial"/>
-          <w:b/>
-          <w:bCs/>
-          <w:sz w:val="22"/>
-          <w:szCs w:val="22"/>
-        </w:rPr>
-        <w:t>Login</w:t>
-      </w:r>
-      <w:proofErr w:type="spellEnd"/>
-      <w:r>
-        <w:rPr>
-          <w:rFonts w:ascii="Arial" w:hAnsi="Arial" w:cs="Arial"/>
-          <w:b/>
-          <w:bCs/>
-          <w:sz w:val="22"/>
-          <w:szCs w:val="22"/>
-        </w:rPr>
-        <w:t xml:space="preserve"> de usuario</w:t>
+        <w:t xml:space="preserve"> Login de usuario</w:t>
       </w:r>
     </w:p>
     <w:p>
@@ -5445,33 +5405,540 @@
           <w:sz w:val="24"/>
           <w:szCs w:val="24"/>
         </w:rPr>
-        <w:t xml:space="preserve">La información es presentada de dos formas, primero en una tabla donde vemos datos personales del cliente, el id del producto y el valor total que se vendió a cada cliente. También se presenta en un gráfico donde se puede apreciar qué cliente es el más interesado en este producto </w:t>
-      </w:r>
-      <w:r>
-        <w:rPr>
-          <w:rFonts w:ascii="Arial" w:eastAsia="Arial" w:hAnsi="Arial" w:cs="Arial"/>
-          <w:bCs/>
+        <w:t>La información es presentada de dos formas, primero en una tabla donde vemos datos personales del cliente, el id del producto y el valor total que se vendió a cada cliente. También se presenta en un gráfico donde se puede apreciar qué cliente es el más interesado en este producto de acuerdo con cuanto invirtió en el mismo.</w:t>
+      </w:r>
+    </w:p>
+    <w:p>
+      <w:pPr>
+        <w:spacing w:line="276" w:lineRule="auto"/>
+        <w:rPr>
+          <w:rFonts w:ascii="Arial" w:eastAsia="Arial" w:hAnsi="Arial" w:cs="Arial"/>
+          <w:b/>
           <w:sz w:val="24"/>
           <w:szCs w:val="24"/>
         </w:rPr>
-        <w:t>de acuerdo con</w:t>
-      </w:r>
-      <w:r>
-        <w:rPr>
-          <w:rFonts w:ascii="Arial" w:eastAsia="Arial" w:hAnsi="Arial" w:cs="Arial"/>
-          <w:bCs/>
+      </w:pPr>
+    </w:p>
+    <w:p>
+      <w:pPr>
+        <w:spacing w:line="276" w:lineRule="auto"/>
+        <w:rPr>
+          <w:rFonts w:ascii="Arial" w:eastAsia="Arial" w:hAnsi="Arial" w:cs="Arial"/>
+          <w:b/>
           <w:sz w:val="24"/>
           <w:szCs w:val="24"/>
         </w:rPr>
-        <w:t xml:space="preserve"> cuanto invirtió en el mismo.</w:t>
-      </w:r>
-    </w:p>
-    <w:p>
-      <w:pPr>
-        <w:spacing w:line="276" w:lineRule="auto"/>
+      </w:pPr>
+    </w:p>
+    <w:p>
+      <w:pPr>
+        <w:spacing w:line="276" w:lineRule="auto"/>
+        <w:jc w:val="center"/>
         <w:rPr>
           <w:rFonts w:ascii="Arial" w:eastAsia="Arial" w:hAnsi="Arial" w:cs="Arial"/>
           <w:b/>
+          <w:sz w:val="36"/>
+          <w:szCs w:val="36"/>
+        </w:rPr>
+      </w:pPr>
+      <w:r>
+        <w:rPr>
+          <w:rFonts w:ascii="Arial" w:eastAsia="Arial" w:hAnsi="Arial" w:cs="Arial"/>
+          <w:b/>
+          <w:sz w:val="36"/>
+          <w:szCs w:val="36"/>
+        </w:rPr>
+        <w:t>APRENDIZAJES Y DECISIONES</w:t>
+      </w:r>
+    </w:p>
+    <w:p>
+      <w:pPr>
+        <w:spacing w:line="276" w:lineRule="auto"/>
+        <w:jc w:val="center"/>
+        <w:rPr>
+          <w:rFonts w:ascii="Arial" w:eastAsia="Arial" w:hAnsi="Arial" w:cs="Arial"/>
+          <w:b/>
+          <w:sz w:val="36"/>
+          <w:szCs w:val="36"/>
+        </w:rPr>
+      </w:pPr>
+    </w:p>
+    <w:p>
+      <w:pPr>
+        <w:spacing w:line="276" w:lineRule="auto"/>
+        <w:rPr>
+          <w:rFonts w:ascii="Arial" w:eastAsia="Arial" w:hAnsi="Arial" w:cs="Arial"/>
+          <w:bCs/>
+          <w:sz w:val="24"/>
+          <w:szCs w:val="24"/>
+        </w:rPr>
+      </w:pPr>
+      <w:r>
+        <w:rPr>
+          <w:rFonts w:ascii="Arial" w:eastAsia="Arial" w:hAnsi="Arial" w:cs="Arial"/>
+          <w:bCs/>
+          <w:sz w:val="24"/>
+          <w:szCs w:val="24"/>
+        </w:rPr>
+        <w:t>Nos decimos por el caso práctico  de la guía de GDA “mueblería K-Besa” ya que era un enunciado completo donde apreciamos que podríamos realizar una solución con buena complejidad ya que nos brindaba una transacción, tablas auxiliares, y era un enunciado que no nos resultaría complejo para comprender el funcionamiento cotidiano de esta empresa.</w:t>
+      </w:r>
+    </w:p>
+    <w:p>
+      <w:pPr>
+        <w:spacing w:line="276" w:lineRule="auto"/>
+        <w:rPr>
+          <w:rFonts w:ascii="Arial" w:eastAsia="Arial" w:hAnsi="Arial" w:cs="Arial"/>
+          <w:bCs/>
+          <w:sz w:val="24"/>
+          <w:szCs w:val="24"/>
+        </w:rPr>
+      </w:pPr>
+    </w:p>
+    <w:p>
+      <w:pPr>
+        <w:spacing w:line="276" w:lineRule="auto"/>
+        <w:rPr>
+          <w:rFonts w:ascii="Arial" w:eastAsia="Arial" w:hAnsi="Arial" w:cs="Arial"/>
+          <w:bCs/>
+          <w:sz w:val="24"/>
+          <w:szCs w:val="24"/>
+        </w:rPr>
+      </w:pPr>
+      <w:r>
+        <w:rPr>
+          <w:rFonts w:ascii="Arial" w:eastAsia="Arial" w:hAnsi="Arial" w:cs="Arial"/>
+          <w:bCs/>
+          <w:sz w:val="24"/>
+          <w:szCs w:val="24"/>
+        </w:rPr>
+        <w:t xml:space="preserve">Luego nos encargamos de realizar el modelo </w:t>
+      </w:r>
+      <w:r>
+        <w:rPr>
+          <w:rFonts w:ascii="Arial" w:eastAsia="Arial" w:hAnsi="Arial" w:cs="Arial"/>
+          <w:bCs/>
+          <w:sz w:val="24"/>
+          <w:szCs w:val="24"/>
+        </w:rPr>
+        <w:t xml:space="preserve">relacional </w:t>
+      </w:r>
+      <w:r>
+        <w:rPr>
+          <w:rFonts w:ascii="Arial" w:eastAsia="Arial" w:hAnsi="Arial" w:cs="Arial"/>
+          <w:bCs/>
+          <w:sz w:val="24"/>
+          <w:szCs w:val="24"/>
+        </w:rPr>
+        <w:t>de datos de este proyecto</w:t>
+      </w:r>
+      <w:r>
+        <w:rPr>
+          <w:rFonts w:ascii="Arial" w:eastAsia="Arial" w:hAnsi="Arial" w:cs="Arial"/>
+          <w:bCs/>
+          <w:sz w:val="24"/>
+          <w:szCs w:val="24"/>
+        </w:rPr>
+        <w:t>, así como también el mapeado a modelo de objetos. Que con el tiempo debimos modificar para cumplir los requisitos de un proyecto más completo.</w:t>
+      </w:r>
+    </w:p>
+    <w:p>
+      <w:pPr>
+        <w:spacing w:line="276" w:lineRule="auto"/>
+        <w:rPr>
+          <w:rFonts w:ascii="Arial" w:eastAsia="Arial" w:hAnsi="Arial" w:cs="Arial"/>
+          <w:bCs/>
+          <w:sz w:val="24"/>
+          <w:szCs w:val="24"/>
+        </w:rPr>
+      </w:pPr>
+    </w:p>
+    <w:p>
+      <w:pPr>
+        <w:spacing w:line="276" w:lineRule="auto"/>
+        <w:rPr>
+          <w:rFonts w:ascii="Arial" w:eastAsia="Arial" w:hAnsi="Arial" w:cs="Arial"/>
+          <w:bCs/>
+          <w:sz w:val="24"/>
+          <w:szCs w:val="24"/>
+        </w:rPr>
+      </w:pPr>
+      <w:r>
+        <w:rPr>
+          <w:rFonts w:ascii="Arial" w:eastAsia="Arial" w:hAnsi="Arial" w:cs="Arial"/>
+          <w:bCs/>
+          <w:sz w:val="24"/>
+          <w:szCs w:val="24"/>
+        </w:rPr>
+        <w:t>Aprendimos a utilizar la herramienta GIT para versionado de código</w:t>
+      </w:r>
+      <w:r>
+        <w:rPr>
+          <w:rFonts w:ascii="Arial" w:eastAsia="Arial" w:hAnsi="Arial" w:cs="Arial"/>
+          <w:bCs/>
+          <w:sz w:val="24"/>
+          <w:szCs w:val="24"/>
+        </w:rPr>
+        <w:t>. Si bien la herramienta de versionado nos resultó compleja de utilizar en un principio, al final pudimos aprovecharla por completo comprendiendo los beneficios de la misma.</w:t>
+      </w:r>
+    </w:p>
+    <w:p>
+      <w:pPr>
+        <w:spacing w:line="276" w:lineRule="auto"/>
+        <w:rPr>
+          <w:rFonts w:ascii="Arial" w:eastAsia="Arial" w:hAnsi="Arial" w:cs="Arial"/>
+          <w:bCs/>
+          <w:sz w:val="24"/>
+          <w:szCs w:val="24"/>
+        </w:rPr>
+      </w:pPr>
+    </w:p>
+    <w:p>
+      <w:pPr>
+        <w:spacing w:line="276" w:lineRule="auto"/>
+        <w:rPr>
+          <w:rFonts w:ascii="Arial" w:eastAsia="Arial" w:hAnsi="Arial" w:cs="Arial"/>
+          <w:bCs/>
+          <w:sz w:val="24"/>
+          <w:szCs w:val="24"/>
+        </w:rPr>
+      </w:pPr>
+      <w:r>
+        <w:rPr>
+          <w:rFonts w:ascii="Arial" w:eastAsia="Arial" w:hAnsi="Arial" w:cs="Arial"/>
+          <w:bCs/>
+          <w:sz w:val="24"/>
+          <w:szCs w:val="24"/>
+        </w:rPr>
+        <w:t>En este punto comenzamos con la programación en .NET C#,</w:t>
+      </w:r>
+      <w:r>
+        <w:rPr>
+          <w:rFonts w:ascii="Arial" w:eastAsia="Arial" w:hAnsi="Arial" w:cs="Arial"/>
+          <w:bCs/>
+          <w:sz w:val="24"/>
+          <w:szCs w:val="24"/>
+        </w:rPr>
+        <w:t xml:space="preserve"> lo primero que logramos hacer fue el login y </w:t>
+      </w:r>
+      <w:r>
+        <w:rPr>
+          <w:rFonts w:ascii="Arial" w:eastAsia="Arial" w:hAnsi="Arial" w:cs="Arial"/>
+          <w:bCs/>
+          <w:sz w:val="24"/>
+          <w:szCs w:val="24"/>
+        </w:rPr>
+        <w:t>los primeros ABMC</w:t>
+      </w:r>
+      <w:r>
+        <w:rPr>
+          <w:rFonts w:ascii="Arial" w:eastAsia="Arial" w:hAnsi="Arial" w:cs="Arial"/>
+          <w:bCs/>
+          <w:sz w:val="24"/>
+          <w:szCs w:val="24"/>
+        </w:rPr>
+        <w:t xml:space="preserve"> de una manera bastante “rústica”.</w:t>
+      </w:r>
+    </w:p>
+    <w:p>
+      <w:pPr>
+        <w:spacing w:line="276" w:lineRule="auto"/>
+        <w:rPr>
+          <w:rFonts w:ascii="Arial" w:eastAsia="Arial" w:hAnsi="Arial" w:cs="Arial"/>
+          <w:bCs/>
+          <w:sz w:val="24"/>
+          <w:szCs w:val="24"/>
+        </w:rPr>
+      </w:pPr>
+      <w:r>
+        <w:rPr>
+          <w:rFonts w:ascii="Arial" w:eastAsia="Arial" w:hAnsi="Arial" w:cs="Arial"/>
+          <w:bCs/>
+          <w:sz w:val="24"/>
+          <w:szCs w:val="24"/>
+        </w:rPr>
+        <w:t>Con el tiempo fuimos aprendiendo patrones y desarrollo en capas, que nos permitieron desarrollar un código más limpio y organizado. Esto fue a través de patrones dao y singleton, interfaces, y capas de entidad, servicios, datos y recursos.</w:t>
+      </w:r>
+    </w:p>
+    <w:p>
+      <w:pPr>
+        <w:spacing w:line="276" w:lineRule="auto"/>
+        <w:rPr>
+          <w:rFonts w:ascii="Arial" w:eastAsia="Arial" w:hAnsi="Arial" w:cs="Arial"/>
+          <w:bCs/>
+          <w:sz w:val="24"/>
+          <w:szCs w:val="24"/>
+        </w:rPr>
+      </w:pPr>
+    </w:p>
+    <w:p>
+      <w:pPr>
+        <w:spacing w:line="276" w:lineRule="auto"/>
+        <w:rPr>
+          <w:rFonts w:ascii="Arial" w:eastAsia="Arial" w:hAnsi="Arial" w:cs="Arial"/>
+          <w:bCs/>
+          <w:sz w:val="24"/>
+          <w:szCs w:val="24"/>
+        </w:rPr>
+      </w:pPr>
+      <w:r>
+        <w:rPr>
+          <w:rFonts w:ascii="Arial" w:eastAsia="Arial" w:hAnsi="Arial" w:cs="Arial"/>
+          <w:bCs/>
+          <w:sz w:val="24"/>
+          <w:szCs w:val="24"/>
+        </w:rPr>
+        <w:t>Más tarde comenzamos con la programación de la transacción, con la que aprendimos a modificar distintas tablas de la base de datos en un solo procedimiento, asegurando las propiedades ACID (atomicidad, consistencia, aislamiento y durabilidad) de las transacciones.</w:t>
+      </w:r>
+    </w:p>
+    <w:p>
+      <w:pPr>
+        <w:spacing w:line="276" w:lineRule="auto"/>
+        <w:rPr>
+          <w:rFonts w:ascii="Arial" w:eastAsia="Arial" w:hAnsi="Arial" w:cs="Arial"/>
+          <w:bCs/>
+          <w:sz w:val="24"/>
+          <w:szCs w:val="24"/>
+        </w:rPr>
+      </w:pPr>
+    </w:p>
+    <w:p>
+      <w:pPr>
+        <w:spacing w:line="276" w:lineRule="auto"/>
+        <w:rPr>
+          <w:rFonts w:ascii="Arial" w:eastAsia="Arial" w:hAnsi="Arial" w:cs="Arial"/>
+          <w:bCs/>
+          <w:sz w:val="24"/>
+          <w:szCs w:val="24"/>
+        </w:rPr>
+      </w:pPr>
+      <w:r>
+        <w:rPr>
+          <w:rFonts w:ascii="Arial" w:eastAsia="Arial" w:hAnsi="Arial" w:cs="Arial"/>
+          <w:bCs/>
+          <w:sz w:val="24"/>
+          <w:szCs w:val="24"/>
+        </w:rPr>
+        <w:t>Por último</w:t>
+      </w:r>
+      <w:r>
+        <w:rPr>
+          <w:rFonts w:ascii="Arial" w:eastAsia="Arial" w:hAnsi="Arial" w:cs="Arial"/>
+          <w:bCs/>
+          <w:sz w:val="24"/>
+          <w:szCs w:val="24"/>
+        </w:rPr>
+        <w:t>,</w:t>
+      </w:r>
+      <w:r>
+        <w:rPr>
+          <w:rFonts w:ascii="Arial" w:eastAsia="Arial" w:hAnsi="Arial" w:cs="Arial"/>
+          <w:bCs/>
+          <w:sz w:val="24"/>
+          <w:szCs w:val="24"/>
+        </w:rPr>
+        <w:t xml:space="preserve"> descargamos y aprendimos a utilizar las extensiones y Nuggets necesarios para realizar reportes y estadísticas que brinden información del uso de nuestro sistema. Logramos realizar reportes con filtros </w:t>
+      </w:r>
+      <w:r>
+        <w:rPr>
+          <w:rFonts w:ascii="Arial" w:eastAsia="Arial" w:hAnsi="Arial" w:cs="Arial"/>
+          <w:bCs/>
+          <w:sz w:val="24"/>
+          <w:szCs w:val="24"/>
+        </w:rPr>
+        <w:t>que nos permite exponer información más precisa y útil para el usuario. También hicimos uso de gráficos que nos brindan estas herramientas para presentar la información de una manera más clara.</w:t>
+      </w:r>
+    </w:p>
+    <w:p>
+      <w:pPr>
+        <w:spacing w:line="276" w:lineRule="auto"/>
+        <w:rPr>
+          <w:rFonts w:ascii="Arial" w:eastAsia="Arial" w:hAnsi="Arial" w:cs="Arial"/>
+          <w:bCs/>
+          <w:sz w:val="24"/>
+          <w:szCs w:val="24"/>
+        </w:rPr>
+      </w:pPr>
+    </w:p>
+    <w:p>
+      <w:pPr>
+        <w:spacing w:line="276" w:lineRule="auto"/>
+        <w:rPr>
+          <w:rFonts w:ascii="Arial" w:eastAsia="Arial" w:hAnsi="Arial" w:cs="Arial"/>
+          <w:bCs/>
+          <w:sz w:val="24"/>
+          <w:szCs w:val="24"/>
+        </w:rPr>
+      </w:pPr>
+      <w:r>
+        <w:rPr>
+          <w:rFonts w:ascii="Arial" w:eastAsia="Arial" w:hAnsi="Arial" w:cs="Arial"/>
+          <w:bCs/>
+          <w:sz w:val="24"/>
+          <w:szCs w:val="24"/>
+        </w:rPr>
+        <w:t>Como aprendizajes más importantes destacamos:</w:t>
+      </w:r>
+    </w:p>
+    <w:p>
+      <w:pPr>
+        <w:pStyle w:val="Prrafodelista"/>
+        <w:numPr>
+          <w:ilvl w:val="0"/>
+          <w:numId w:val="5"/>
+        </w:numPr>
+        <w:spacing w:line="276" w:lineRule="auto"/>
+        <w:rPr>
+          <w:rFonts w:ascii="Arial" w:eastAsia="Arial" w:hAnsi="Arial" w:cs="Arial"/>
+          <w:bCs/>
+          <w:sz w:val="24"/>
+          <w:szCs w:val="24"/>
+        </w:rPr>
+      </w:pPr>
+      <w:r>
+        <w:rPr>
+          <w:rFonts w:ascii="Arial" w:eastAsia="Arial" w:hAnsi="Arial" w:cs="Arial"/>
+          <w:bCs/>
+          <w:sz w:val="24"/>
+          <w:szCs w:val="24"/>
+        </w:rPr>
+        <w:t>E</w:t>
+      </w:r>
+      <w:r>
+        <w:rPr>
+          <w:rFonts w:ascii="Arial" w:eastAsia="Arial" w:hAnsi="Arial" w:cs="Arial"/>
+          <w:bCs/>
+          <w:sz w:val="24"/>
+          <w:szCs w:val="24"/>
+        </w:rPr>
+        <w:t xml:space="preserve">l haber trabajado con un proyecto completo de principio a fin, desde </w:t>
+      </w:r>
+      <w:r>
+        <w:rPr>
+          <w:rFonts w:ascii="Arial" w:eastAsia="Arial" w:hAnsi="Arial" w:cs="Arial"/>
+          <w:bCs/>
+          <w:sz w:val="24"/>
+          <w:szCs w:val="24"/>
+        </w:rPr>
+        <w:t>fijar una idea hasta la presentación de un trabajo funcional que puede generar un valor real a quien lo utilice.</w:t>
+      </w:r>
+    </w:p>
+    <w:p>
+      <w:pPr>
+        <w:pStyle w:val="Prrafodelista"/>
+        <w:numPr>
+          <w:ilvl w:val="0"/>
+          <w:numId w:val="5"/>
+        </w:numPr>
+        <w:spacing w:line="276" w:lineRule="auto"/>
+        <w:rPr>
+          <w:rFonts w:ascii="Arial" w:eastAsia="Arial" w:hAnsi="Arial" w:cs="Arial"/>
+          <w:bCs/>
+          <w:sz w:val="24"/>
+          <w:szCs w:val="24"/>
+        </w:rPr>
+      </w:pPr>
+      <w:r>
+        <w:rPr>
+          <w:rFonts w:ascii="Arial" w:eastAsia="Arial" w:hAnsi="Arial" w:cs="Arial"/>
+          <w:bCs/>
+          <w:sz w:val="24"/>
+          <w:szCs w:val="24"/>
+        </w:rPr>
+        <w:t xml:space="preserve">Sin dudas mejoramos nuestro trabajo en grupo, </w:t>
+      </w:r>
+      <w:r>
+        <w:rPr>
+          <w:rFonts w:ascii="Arial" w:eastAsia="Arial" w:hAnsi="Arial" w:cs="Arial"/>
+          <w:bCs/>
+          <w:sz w:val="24"/>
+          <w:szCs w:val="24"/>
+        </w:rPr>
+        <w:t xml:space="preserve">al compartir este proyecto donde a veces debíamos trabajar por nuestra cuenta y otras veces podíamos </w:t>
+      </w:r>
+      <w:r>
+        <w:rPr>
+          <w:rFonts w:ascii="Arial" w:eastAsia="Arial" w:hAnsi="Arial" w:cs="Arial"/>
+          <w:bCs/>
+          <w:sz w:val="24"/>
+          <w:szCs w:val="24"/>
+        </w:rPr>
+        <w:t xml:space="preserve">realizar el trabajo juntos. Al tener un error o problema todos nos </w:t>
+      </w:r>
+      <w:r>
+        <w:rPr>
+          <w:rFonts w:ascii="Arial" w:eastAsia="Arial" w:hAnsi="Arial" w:cs="Arial"/>
+          <w:bCs/>
+          <w:sz w:val="24"/>
+          <w:szCs w:val="24"/>
+        </w:rPr>
+        <w:lastRenderedPageBreak/>
+        <w:t>comprometíamos para buscar una solución y poder presentar el trabajo en tiempo y forma.</w:t>
+      </w:r>
+    </w:p>
+    <w:p>
+      <w:pPr>
+        <w:pStyle w:val="Prrafodelista"/>
+        <w:numPr>
+          <w:ilvl w:val="0"/>
+          <w:numId w:val="5"/>
+        </w:numPr>
+        <w:spacing w:line="276" w:lineRule="auto"/>
+        <w:rPr>
+          <w:rFonts w:ascii="Arial" w:eastAsia="Arial" w:hAnsi="Arial" w:cs="Arial"/>
+          <w:bCs/>
+          <w:sz w:val="24"/>
+          <w:szCs w:val="24"/>
+        </w:rPr>
+      </w:pPr>
+      <w:r>
+        <w:rPr>
+          <w:rFonts w:ascii="Arial" w:eastAsia="Arial" w:hAnsi="Arial" w:cs="Arial"/>
+          <w:bCs/>
+          <w:sz w:val="24"/>
+          <w:szCs w:val="24"/>
+        </w:rPr>
+        <w:t>También aprendimos a buscar información importante para el proyecto, o aprender funcionalidades de los programas de desarrollo utilizados a través de internet, algo a lo que no estábamos realmente acostumbrados y que fue necesario para llevar a cabo el proyecto.</w:t>
+      </w:r>
+    </w:p>
+    <w:p>
+      <w:pPr>
+        <w:spacing w:line="276" w:lineRule="auto"/>
+        <w:rPr>
+          <w:rFonts w:ascii="Arial" w:eastAsia="Arial" w:hAnsi="Arial" w:cs="Arial"/>
+          <w:bCs/>
+          <w:sz w:val="24"/>
+          <w:szCs w:val="24"/>
+        </w:rPr>
+      </w:pPr>
+    </w:p>
+    <w:p>
+      <w:pPr>
+        <w:spacing w:line="276" w:lineRule="auto"/>
+        <w:rPr>
+          <w:rFonts w:ascii="Arial" w:eastAsia="Arial" w:hAnsi="Arial" w:cs="Arial"/>
+          <w:bCs/>
+          <w:sz w:val="24"/>
+          <w:szCs w:val="24"/>
+        </w:rPr>
+      </w:pPr>
+    </w:p>
+    <w:p>
+      <w:pPr>
+        <w:spacing w:line="276" w:lineRule="auto"/>
+        <w:rPr>
+          <w:rFonts w:ascii="Arial" w:eastAsia="Arial" w:hAnsi="Arial" w:cs="Arial"/>
+          <w:bCs/>
+          <w:sz w:val="24"/>
+          <w:szCs w:val="24"/>
+        </w:rPr>
+      </w:pPr>
+    </w:p>
+    <w:p>
+      <w:pPr>
+        <w:spacing w:line="276" w:lineRule="auto"/>
+        <w:rPr>
+          <w:rFonts w:ascii="Arial" w:eastAsia="Arial" w:hAnsi="Arial" w:cs="Arial"/>
+          <w:bCs/>
           <w:sz w:val="24"/>
           <w:szCs w:val="24"/>
         </w:rPr>
@@ -5660,29 +6127,7 @@
         <w:sz w:val="24"/>
         <w:szCs w:val="24"/>
       </w:rPr>
-      <w:t xml:space="preserve">Cátedra: PAV </w:t>
-    </w:r>
-    <w:proofErr w:type="gramStart"/>
-    <w:r>
-      <w:rPr>
-        <w:rFonts w:ascii="Arial" w:eastAsia="Arial" w:hAnsi="Arial" w:cs="Arial"/>
-        <w:b/>
-        <w:color w:val="000000"/>
-        <w:sz w:val="24"/>
-        <w:szCs w:val="24"/>
-      </w:rPr>
-      <w:t>I  -</w:t>
-    </w:r>
-    <w:proofErr w:type="gramEnd"/>
-    <w:r>
-      <w:rPr>
-        <w:rFonts w:ascii="Arial" w:eastAsia="Arial" w:hAnsi="Arial" w:cs="Arial"/>
-        <w:b/>
-        <w:color w:val="000000"/>
-        <w:sz w:val="24"/>
-        <w:szCs w:val="24"/>
-      </w:rPr>
-      <w:t xml:space="preserve">  Programación Aplicaciones Visuales I</w:t>
+      <w:t>Cátedra: PAV I  -  Programación Aplicaciones Visuales I</w:t>
     </w:r>
   </w:p>
   <w:p>
@@ -5913,6 +6358,119 @@
     </w:lvl>
   </w:abstractNum>
   <w:abstractNum w:abstractNumId="2" w15:restartNumberingAfterBreak="0">
+    <w:nsid w:val="555307DE"/>
+    <w:multiLevelType w:val="hybridMultilevel"/>
+    <w:tmpl w:val="FB96530A"/>
+    <w:lvl w:ilvl="0" w:tplc="2C0A0001">
+      <w:start w:val="1"/>
+      <w:numFmt w:val="bullet"/>
+      <w:lvlText w:val=""/>
+      <w:lvlJc w:val="left"/>
+      <w:pPr>
+        <w:ind w:left="720" w:hanging="360"/>
+      </w:pPr>
+      <w:rPr>
+        <w:rFonts w:ascii="Symbol" w:hAnsi="Symbol" w:hint="default"/>
+      </w:rPr>
+    </w:lvl>
+    <w:lvl w:ilvl="1" w:tplc="2C0A0003" w:tentative="1">
+      <w:start w:val="1"/>
+      <w:numFmt w:val="bullet"/>
+      <w:lvlText w:val="o"/>
+      <w:lvlJc w:val="left"/>
+      <w:pPr>
+        <w:ind w:left="1440" w:hanging="360"/>
+      </w:pPr>
+      <w:rPr>
+        <w:rFonts w:ascii="Courier New" w:hAnsi="Courier New" w:cs="Courier New" w:hint="default"/>
+      </w:rPr>
+    </w:lvl>
+    <w:lvl w:ilvl="2" w:tplc="2C0A0005" w:tentative="1">
+      <w:start w:val="1"/>
+      <w:numFmt w:val="bullet"/>
+      <w:lvlText w:val=""/>
+      <w:lvlJc w:val="left"/>
+      <w:pPr>
+        <w:ind w:left="2160" w:hanging="360"/>
+      </w:pPr>
+      <w:rPr>
+        <w:rFonts w:ascii="Wingdings" w:hAnsi="Wingdings" w:hint="default"/>
+      </w:rPr>
+    </w:lvl>
+    <w:lvl w:ilvl="3" w:tplc="2C0A0001" w:tentative="1">
+      <w:start w:val="1"/>
+      <w:numFmt w:val="bullet"/>
+      <w:lvlText w:val=""/>
+      <w:lvlJc w:val="left"/>
+      <w:pPr>
+        <w:ind w:left="2880" w:hanging="360"/>
+      </w:pPr>
+      <w:rPr>
+        <w:rFonts w:ascii="Symbol" w:hAnsi="Symbol" w:hint="default"/>
+      </w:rPr>
+    </w:lvl>
+    <w:lvl w:ilvl="4" w:tplc="2C0A0003" w:tentative="1">
+      <w:start w:val="1"/>
+      <w:numFmt w:val="bullet"/>
+      <w:lvlText w:val="o"/>
+      <w:lvlJc w:val="left"/>
+      <w:pPr>
+        <w:ind w:left="3600" w:hanging="360"/>
+      </w:pPr>
+      <w:rPr>
+        <w:rFonts w:ascii="Courier New" w:hAnsi="Courier New" w:cs="Courier New" w:hint="default"/>
+      </w:rPr>
+    </w:lvl>
+    <w:lvl w:ilvl="5" w:tplc="2C0A0005" w:tentative="1">
+      <w:start w:val="1"/>
+      <w:numFmt w:val="bullet"/>
+      <w:lvlText w:val=""/>
+      <w:lvlJc w:val="left"/>
+      <w:pPr>
+        <w:ind w:left="4320" w:hanging="360"/>
+      </w:pPr>
+      <w:rPr>
+        <w:rFonts w:ascii="Wingdings" w:hAnsi="Wingdings" w:hint="default"/>
+      </w:rPr>
+    </w:lvl>
+    <w:lvl w:ilvl="6" w:tplc="2C0A0001" w:tentative="1">
+      <w:start w:val="1"/>
+      <w:numFmt w:val="bullet"/>
+      <w:lvlText w:val=""/>
+      <w:lvlJc w:val="left"/>
+      <w:pPr>
+        <w:ind w:left="5040" w:hanging="360"/>
+      </w:pPr>
+      <w:rPr>
+        <w:rFonts w:ascii="Symbol" w:hAnsi="Symbol" w:hint="default"/>
+      </w:rPr>
+    </w:lvl>
+    <w:lvl w:ilvl="7" w:tplc="2C0A0003" w:tentative="1">
+      <w:start w:val="1"/>
+      <w:numFmt w:val="bullet"/>
+      <w:lvlText w:val="o"/>
+      <w:lvlJc w:val="left"/>
+      <w:pPr>
+        <w:ind w:left="5760" w:hanging="360"/>
+      </w:pPr>
+      <w:rPr>
+        <w:rFonts w:ascii="Courier New" w:hAnsi="Courier New" w:cs="Courier New" w:hint="default"/>
+      </w:rPr>
+    </w:lvl>
+    <w:lvl w:ilvl="8" w:tplc="2C0A0005" w:tentative="1">
+      <w:start w:val="1"/>
+      <w:numFmt w:val="bullet"/>
+      <w:lvlText w:val=""/>
+      <w:lvlJc w:val="left"/>
+      <w:pPr>
+        <w:ind w:left="6480" w:hanging="360"/>
+      </w:pPr>
+      <w:rPr>
+        <w:rFonts w:ascii="Wingdings" w:hAnsi="Wingdings" w:hint="default"/>
+      </w:rPr>
+    </w:lvl>
+  </w:abstractNum>
+  <w:abstractNum w:abstractNumId="3" w15:restartNumberingAfterBreak="0">
     <w:nsid w:val="660469B3"/>
     <w:multiLevelType w:val="hybridMultilevel"/>
     <w:tmpl w:val="CAC22F2E"/>
@@ -6027,7 +6585,7 @@
       </w:rPr>
     </w:lvl>
   </w:abstractNum>
-  <w:abstractNum w:abstractNumId="3" w15:restartNumberingAfterBreak="0">
+  <w:abstractNum w:abstractNumId="4" w15:restartNumberingAfterBreak="0">
     <w:nsid w:val="6C386182"/>
     <w:multiLevelType w:val="multilevel"/>
     <w:tmpl w:val="F154BB00"/>
@@ -6141,7 +6699,7 @@
     </w:lvl>
   </w:abstractNum>
   <w:num w:numId="1" w16cid:durableId="1771244277">
-    <w:abstractNumId w:val="2"/>
+    <w:abstractNumId w:val="3"/>
   </w:num>
   <w:num w:numId="2" w16cid:durableId="1486894950">
     <w:abstractNumId w:val="0"/>
@@ -6150,7 +6708,10 @@
     <w:abstractNumId w:val="1"/>
   </w:num>
   <w:num w:numId="4" w16cid:durableId="653459459">
-    <w:abstractNumId w:val="3"/>
+    <w:abstractNumId w:val="4"/>
+  </w:num>
+  <w:num w:numId="5" w16cid:durableId="1580748633">
+    <w:abstractNumId w:val="2"/>
   </w:num>
 </w:numbering>
 </file>
@@ -6668,6 +7229,7 @@
   <w:style w:type="character" w:default="1" w:styleId="Fuentedeprrafopredeter">
     <w:name w:val="Default Paragraph Font"/>
     <w:uiPriority w:val="1"/>
+    <w:semiHidden/>
     <w:unhideWhenUsed/>
   </w:style>
   <w:style w:type="table" w:default="1" w:styleId="Tablanormal">

</xml_diff>